<commit_message>
Se agregó el diagrama de robustez del CU20 - Registrar monedero y se corrigió su descripción de CU
</commit_message>
<xml_diff>
--- a/Documentación/CU-20_RegistrarMonedero/Descripción.docx
+++ b/Documentación/CU-20_RegistrarMonedero/Descripción.docx
@@ -286,16 +286,11 @@
             <w:r>
               <w:t xml:space="preserve">El sistema muestra la ventana </w:t>
             </w:r>
-            <w:proofErr w:type="spellStart"/>
             <w:r>
               <w:t>RegistrarMonedero</w:t>
             </w:r>
             <w:r>
-              <w:t>View</w:t>
-            </w:r>
-            <w:proofErr w:type="spellEnd"/>
-            <w:r>
-              <w:t xml:space="preserve"> </w:t>
+              <w:t xml:space="preserve">View </w:t>
             </w:r>
             <w:r>
               <w:t xml:space="preserve">con </w:t>
@@ -374,7 +369,7 @@
               <w:t>.</w:t>
             </w:r>
             <w:r>
-              <w:t xml:space="preserve"> (FA-01)</w:t>
+              <w:t xml:space="preserve"> </w:t>
             </w:r>
           </w:p>
           <w:p>
@@ -402,6 +397,9 @@
               <w:t xml:space="preserve"> del titular</w:t>
             </w:r>
             <w:r>
+              <w:t xml:space="preserve"> (FA-03)</w:t>
+            </w:r>
+            <w:r>
               <w:t xml:space="preserve"> </w:t>
             </w:r>
             <w:r>
@@ -412,6 +410,12 @@
             </w:r>
             <w:r>
               <w:t>Registrar”.</w:t>
+            </w:r>
+            <w:r>
+              <w:t xml:space="preserve"> </w:t>
+            </w:r>
+            <w:r>
+              <w:t>(FA-01)</w:t>
             </w:r>
           </w:p>
           <w:p>
@@ -463,9 +467,6 @@
               <w:t>1</w:t>
             </w:r>
             <w:r>
-              <w:t>, FA-03</w:t>
-            </w:r>
-            <w:r>
               <w:t>)</w:t>
             </w:r>
           </w:p>
@@ -484,14 +485,12 @@
             <w:r>
               <w:t xml:space="preserve">muestra la venta </w:t>
             </w:r>
-            <w:proofErr w:type="spellStart"/>
             <w:r>
               <w:t>Info</w:t>
             </w:r>
             <w:r>
               <w:t>View</w:t>
             </w:r>
-            <w:proofErr w:type="spellEnd"/>
             <w:r>
               <w:t xml:space="preserve"> con el mensaje </w:t>
             </w:r>
@@ -576,23 +575,7 @@
               <w:jc w:val="both"/>
             </w:pPr>
             <w:r>
-              <w:t xml:space="preserve">El sistema cierra las ventanas </w:t>
-            </w:r>
-            <w:proofErr w:type="spellStart"/>
-            <w:r>
-              <w:t>InfoView</w:t>
-            </w:r>
-            <w:proofErr w:type="spellEnd"/>
-            <w:r>
-              <w:t xml:space="preserve"> y </w:t>
-            </w:r>
-            <w:proofErr w:type="spellStart"/>
-            <w:r>
-              <w:t>RegistrarMonederoView</w:t>
-            </w:r>
-            <w:proofErr w:type="spellEnd"/>
-            <w:r>
-              <w:t>.</w:t>
+              <w:t>El sistema cierra las ventanas InfoView y RegistrarMonederoView.</w:t>
             </w:r>
           </w:p>
           <w:p>
@@ -684,15 +667,13 @@
               <w:jc w:val="both"/>
             </w:pPr>
             <w:r>
-              <w:t xml:space="preserve">Si hay campos llenos, el sistema abre una ventana </w:t>
-            </w:r>
-            <w:proofErr w:type="spellStart"/>
-            <w:r>
-              <w:t>ConfirmationView</w:t>
-            </w:r>
-            <w:proofErr w:type="spellEnd"/>
-            <w:r>
-              <w:t xml:space="preserve"> con el mensaje </w:t>
+              <w:t>Si hay campos llenos, el sistema abre una ventana Confirma</w:t>
+            </w:r>
+            <w:r>
+              <w:t>c</w:t>
+            </w:r>
+            <w:r>
+              <w:t xml:space="preserve">ionView con el mensaje </w:t>
             </w:r>
             <w:r>
               <w:t>“</w:t>
@@ -736,23 +717,13 @@
               <w:jc w:val="both"/>
             </w:pPr>
             <w:r>
-              <w:t xml:space="preserve">El sistema cierra las ventanas </w:t>
-            </w:r>
-            <w:proofErr w:type="spellStart"/>
-            <w:r>
-              <w:t>ConfirmationView</w:t>
-            </w:r>
-            <w:proofErr w:type="spellEnd"/>
-            <w:r>
-              <w:t xml:space="preserve"> y </w:t>
-            </w:r>
-            <w:proofErr w:type="spellStart"/>
-            <w:r>
-              <w:t>RegistrarMonederoView</w:t>
-            </w:r>
-            <w:proofErr w:type="spellEnd"/>
-            <w:r>
-              <w:t xml:space="preserve"> y regresa al flujo normal en el último paso.</w:t>
+              <w:t>El sistema cierra las ventanas Confirma</w:t>
+            </w:r>
+            <w:r>
+              <w:t>c</w:t>
+            </w:r>
+            <w:r>
+              <w:t>ionView y RegistrarMonederoView y regresa al flujo normal en el último paso.</w:t>
             </w:r>
           </w:p>
           <w:p>
@@ -784,15 +755,13 @@
               <w:jc w:val="both"/>
             </w:pPr>
             <w:r>
-              <w:t xml:space="preserve">El sistema cierra la ventana </w:t>
-            </w:r>
-            <w:proofErr w:type="spellStart"/>
-            <w:r>
-              <w:t>ConfirmationView</w:t>
-            </w:r>
-            <w:proofErr w:type="spellEnd"/>
-            <w:r>
-              <w:t xml:space="preserve"> y regresa al flujo normal en el paso 2.</w:t>
+              <w:t>El sistema cierra la ventana Confirma</w:t>
+            </w:r>
+            <w:r>
+              <w:t>c</w:t>
+            </w:r>
+            <w:r>
+              <w:t>ionView y regresa al flujo normal en el paso 2.</w:t>
             </w:r>
           </w:p>
           <w:p>
@@ -827,16 +796,11 @@
             <w:r>
               <w:t xml:space="preserve">sistema muestra una ventana </w:t>
             </w:r>
-            <w:proofErr w:type="spellStart"/>
             <w:r>
               <w:t>Advertencia</w:t>
             </w:r>
             <w:r>
-              <w:t>View</w:t>
-            </w:r>
-            <w:proofErr w:type="spellEnd"/>
-            <w:r>
-              <w:t xml:space="preserve"> con el mensaje </w:t>
+              <w:t xml:space="preserve">View con el mensaje </w:t>
             </w:r>
             <w:r>
               <w:t>“</w:t>
@@ -882,14 +846,12 @@
             <w:r>
               <w:t xml:space="preserve">El sistema cierra la ventana </w:t>
             </w:r>
-            <w:proofErr w:type="spellStart"/>
             <w:r>
               <w:t>Advertencia</w:t>
             </w:r>
             <w:r>
               <w:t>View</w:t>
             </w:r>
-            <w:proofErr w:type="spellEnd"/>
             <w:r>
               <w:t>.</w:t>
             </w:r>
@@ -949,16 +911,11 @@
               <w:lastRenderedPageBreak/>
               <w:t xml:space="preserve">El sistema muestra una ventana </w:t>
             </w:r>
-            <w:proofErr w:type="spellStart"/>
             <w:r>
               <w:t>Advertencia</w:t>
             </w:r>
             <w:r>
-              <w:t>View</w:t>
-            </w:r>
-            <w:proofErr w:type="spellEnd"/>
-            <w:r>
-              <w:t xml:space="preserve"> con el mensaje </w:t>
+              <w:t xml:space="preserve">View con el mensaje </w:t>
             </w:r>
             <w:r>
               <w:t>“</w:t>
@@ -1031,16 +988,11 @@
             <w:r>
               <w:t xml:space="preserve">El sistema cierra la ventana </w:t>
             </w:r>
-            <w:proofErr w:type="spellStart"/>
             <w:r>
               <w:t>Advertencia</w:t>
             </w:r>
             <w:r>
-              <w:t>View</w:t>
-            </w:r>
-            <w:proofErr w:type="spellEnd"/>
-            <w:r>
-              <w:t xml:space="preserve"> y regresa al flujo normal en el paso 2.</w:t>
+              <w:t>View y regresa al flujo normal en el paso 2.</w:t>
             </w:r>
           </w:p>
         </w:tc>
@@ -1102,11 +1054,9 @@
             <w:r>
               <w:t xml:space="preserve">El sistema muestra en pantalla la ventana </w:t>
             </w:r>
-            <w:proofErr w:type="spellStart"/>
             <w:r>
               <w:t>ErrorView</w:t>
             </w:r>
-            <w:proofErr w:type="spellEnd"/>
             <w:r>
               <w:t xml:space="preserve"> con el mensaje “</w:t>
             </w:r>
@@ -1146,25 +1096,21 @@
             <w:r>
               <w:t xml:space="preserve">El sistema cierra las ventanas </w:t>
             </w:r>
-            <w:proofErr w:type="spellStart"/>
             <w:r>
               <w:t>ErrorView</w:t>
             </w:r>
-            <w:proofErr w:type="spellEnd"/>
             <w:r>
               <w:t xml:space="preserve"> y</w:t>
             </w:r>
             <w:r>
               <w:t xml:space="preserve"> </w:t>
             </w:r>
-            <w:proofErr w:type="spellStart"/>
             <w:r>
               <w:t>RegistrarMonedero</w:t>
             </w:r>
             <w:r>
               <w:t>View</w:t>
             </w:r>
-            <w:proofErr w:type="spellEnd"/>
             <w:r>
               <w:t>.</w:t>
             </w:r>
@@ -3476,6 +3422,7 @@
   <w:style w:type="character" w:default="1" w:styleId="Fuentedeprrafopredeter">
     <w:name w:val="Default Paragraph Font"/>
     <w:uiPriority w:val="1"/>
+    <w:semiHidden/>
     <w:unhideWhenUsed/>
   </w:style>
   <w:style w:type="table" w:default="1" w:styleId="Tablanormal">

</xml_diff>